<commit_message>
Added image files and initial coding.
</commit_message>
<xml_diff>
--- a/Project ReadMe file contents - site overview.docx
+++ b/Project ReadMe file contents - site overview.docx
@@ -4,311 +4,261 @@
   <w:body>
     <w:p>
       <w:r>
-        <w:t xml:space="preserve">echo "# </w:t>
+        <w:t>README.md</w:t>
+      </w:r>
+    </w:p>
+    <w:p>
+      <w:pPr>
+        <w:rPr>
+          <w:b/>
+          <w:bCs/>
+          <w:u w:val="single"/>
+        </w:rPr>
+      </w:pPr>
+      <w:r>
+        <w:rPr>
+          <w:b/>
+          <w:bCs/>
+          <w:u w:val="single"/>
+        </w:rPr>
+        <w:t xml:space="preserve">﻿# </w:t>
       </w:r>
       <w:proofErr w:type="spellStart"/>
       <w:r>
+        <w:rPr>
+          <w:b/>
+          <w:bCs/>
+          <w:u w:val="single"/>
+        </w:rPr>
         <w:t>JPs_Porcelain_Punishers</w:t>
       </w:r>
       <w:proofErr w:type="spellEnd"/>
-      <w:r>
-        <w:t>" &gt;&gt; README.md</w:t>
-      </w:r>
-    </w:p>
-    <w:p>
-      <w:r>
-        <w:t xml:space="preserve">git </w:t>
+    </w:p>
+    <w:p/>
+    <w:p>
+      <w:r>
+        <w:t>Home Page</w:t>
+      </w:r>
+    </w:p>
+    <w:p>
+      <w:pPr>
+        <w:ind w:firstLine="720"/>
+      </w:pPr>
+      <w:r>
+        <w:t>Header (across all pages of site)</w:t>
+      </w:r>
+    </w:p>
+    <w:p>
+      <w:pPr>
+        <w:ind w:left="720" w:firstLine="720"/>
+      </w:pPr>
+      <w:r>
+        <w:t>Menu items (Home, About Us, Fundraising/Events, Press/Publicity, Help Us!, Contact Us)</w:t>
+      </w:r>
+    </w:p>
+    <w:p>
+      <w:pPr>
+        <w:ind w:left="1440" w:firstLine="720"/>
+      </w:pPr>
+      <w:r>
+        <w:t>L</w:t>
+      </w:r>
+      <w:r>
+        <w:t>eft justified on full, hamburger left corner when reduced</w:t>
+      </w:r>
+    </w:p>
+    <w:p>
+      <w:pPr>
+        <w:ind w:left="720" w:firstLine="720"/>
+      </w:pPr>
+      <w:r>
+        <w:t xml:space="preserve">Team logo </w:t>
+      </w:r>
+    </w:p>
+    <w:p>
+      <w:pPr>
+        <w:ind w:left="1440" w:firstLine="720"/>
+      </w:pPr>
+      <w:r>
+        <w:t>C</w:t>
+      </w:r>
+      <w:r>
+        <w:t>enter</w:t>
+      </w:r>
+      <w:r>
+        <w:t xml:space="preserve"> justified</w:t>
+      </w:r>
+    </w:p>
+    <w:p>
+      <w:pPr>
+        <w:ind w:left="720" w:firstLine="720"/>
+      </w:pPr>
+      <w:r>
+        <w:t xml:space="preserve">Donate Now button </w:t>
+      </w:r>
+    </w:p>
+    <w:p>
+      <w:pPr>
+        <w:ind w:left="1440" w:firstLine="720"/>
+      </w:pPr>
+      <w:r>
+        <w:t>R</w:t>
+      </w:r>
+      <w:r>
+        <w:t>ight justified</w:t>
+      </w:r>
+      <w:r>
+        <w:t>, links to CCF walk team fundraising page</w:t>
+      </w:r>
+    </w:p>
+    <w:p/>
+    <w:p>
+      <w:pPr>
+        <w:ind w:left="720"/>
+      </w:pPr>
+      <w:r>
+        <w:t>Photo carousel</w:t>
+      </w:r>
+    </w:p>
+    <w:p>
+      <w:pPr>
+        <w:ind w:left="720" w:firstLine="720"/>
+      </w:pPr>
+      <w:r>
+        <w:t>Stretched full width of page</w:t>
+      </w:r>
+    </w:p>
+    <w:p>
+      <w:pPr>
+        <w:ind w:left="720" w:firstLine="720"/>
+      </w:pPr>
+      <w:r>
+        <w:t>Rotating pics of annual walk team pics for 6 years done so far - include walk year on pic at bottom right</w:t>
+      </w:r>
+    </w:p>
+    <w:p/>
+    <w:p>
+      <w:pPr>
+        <w:ind w:firstLine="720"/>
+      </w:pPr>
+      <w:r>
+        <w:t>Jack's overview/story/bio</w:t>
+      </w:r>
+    </w:p>
+    <w:p>
+      <w:pPr>
+        <w:ind w:left="720" w:firstLine="720"/>
+      </w:pPr>
+      <w:r>
+        <w:t>Centered, smaller than photos above, equal margins on both sides</w:t>
+      </w:r>
+    </w:p>
+    <w:p/>
+    <w:p>
+      <w:pPr>
+        <w:ind w:firstLine="720"/>
+      </w:pPr>
+      <w:r>
+        <w:t>Static Footer (center justified and across all pages of site)</w:t>
+      </w:r>
+    </w:p>
+    <w:p>
+      <w:pPr>
+        <w:ind w:left="720" w:firstLine="720"/>
+      </w:pPr>
+      <w:r>
+        <w:t>Team logo smaller than header</w:t>
+      </w:r>
+    </w:p>
+    <w:p>
+      <w:pPr>
+        <w:ind w:left="720" w:firstLine="720"/>
+      </w:pPr>
+      <w:r>
+        <w:t>Follow Us!  with linked logos for Facebook and Instagram pages/accounts</w:t>
+      </w:r>
+    </w:p>
+    <w:p>
+      <w:pPr>
+        <w:ind w:left="720" w:firstLine="720"/>
+      </w:pPr>
+      <w:r>
+        <w:t>JP's Porcelain Punishers - 3120 Creekside Drive, Louisville, KY  40241 - ______@gmail.com</w:t>
+      </w:r>
+    </w:p>
+    <w:p/>
+    <w:p>
+      <w:r>
+        <w:t>About Us</w:t>
+      </w:r>
+    </w:p>
+    <w:p>
+      <w:pPr>
+        <w:ind w:firstLine="720"/>
+      </w:pPr>
+      <w:r>
+        <w:t>JP's Porcelain Punishers</w:t>
+      </w:r>
+    </w:p>
+    <w:p>
+      <w:pPr>
+        <w:ind w:left="720" w:firstLine="720"/>
+      </w:pPr>
+      <w:r>
+        <w:t>Logo with brief overview</w:t>
+      </w:r>
+    </w:p>
+    <w:p>
+      <w:pPr>
+        <w:ind w:firstLine="720"/>
+      </w:pPr>
+      <w:r>
+        <w:t>Jack &amp; Family</w:t>
+      </w:r>
+    </w:p>
+    <w:p>
+      <w:pPr>
+        <w:ind w:left="720" w:firstLine="720"/>
+      </w:pPr>
+      <w:r>
+        <w:t>Pic (from walk?) with brief overview/story</w:t>
+      </w:r>
+    </w:p>
+    <w:p>
+      <w:pPr>
+        <w:ind w:firstLine="720"/>
+      </w:pPr>
+      <w:r>
+        <w:t>Crohn's &amp; Colitis Foundation</w:t>
+      </w:r>
+    </w:p>
+    <w:p>
+      <w:pPr>
+        <w:ind w:left="720" w:firstLine="720"/>
+      </w:pPr>
+      <w:r>
+        <w:t>Logo with brief overview w/ link to their site</w:t>
+      </w:r>
+    </w:p>
+    <w:p/>
+    <w:p>
+      <w:r>
+        <w:lastRenderedPageBreak/>
+        <w:t>Fundraising/Events</w:t>
+      </w:r>
+    </w:p>
+    <w:p>
+      <w:pPr>
+        <w:ind w:left="720"/>
+      </w:pPr>
+      <w:r>
+        <w:t xml:space="preserve">Kickball </w:t>
       </w:r>
       <w:proofErr w:type="spellStart"/>
       <w:r>
-        <w:t>init</w:t>
+        <w:t>FUNdraiser</w:t>
       </w:r>
       <w:proofErr w:type="spellEnd"/>
-    </w:p>
-    <w:p>
-      <w:r>
-        <w:t>git add README.md</w:t>
-      </w:r>
-    </w:p>
-    <w:p>
-      <w:r>
-        <w:t>git commit -m "first commit"</w:t>
-      </w:r>
-    </w:p>
-    <w:p>
-      <w:r>
-        <w:t>git remote add origin https://github.com/kpilbean/JPs_Porcelain_Punishers.git</w:t>
-      </w:r>
-    </w:p>
-    <w:p>
-      <w:r>
-        <w:t>git push -u origin master</w:t>
-      </w:r>
-    </w:p>
-    <w:p/>
-    <w:p>
-      <w:r>
-        <w:t>README.md</w:t>
-      </w:r>
-    </w:p>
-    <w:p>
-      <w:r>
-        <w:t xml:space="preserve">﻿# </w:t>
-      </w:r>
-      <w:proofErr w:type="spellStart"/>
-      <w:r>
-        <w:t>JPs_Porcelain_Punishers</w:t>
-      </w:r>
-      <w:proofErr w:type="spellEnd"/>
-    </w:p>
-    <w:p/>
-    <w:p>
-      <w:r>
-        <w:t>Home Page</w:t>
-      </w:r>
-    </w:p>
-    <w:p>
-      <w:pPr>
-        <w:ind w:firstLine="720"/>
-      </w:pPr>
-      <w:r>
-        <w:t>Header (across all pages of site)</w:t>
-      </w:r>
-    </w:p>
-    <w:p>
-      <w:pPr>
-        <w:ind w:left="720" w:firstLine="720"/>
-      </w:pPr>
-      <w:r>
-        <w:t xml:space="preserve">Menu items (Home, About Us, Fundraising/Events, Press/Publicity, Help </w:t>
-      </w:r>
-      <w:proofErr w:type="gramStart"/>
-      <w:r>
-        <w:t>Us!,</w:t>
-      </w:r>
-      <w:proofErr w:type="gramEnd"/>
-      <w:r>
-        <w:t xml:space="preserve"> Contact Us)</w:t>
-      </w:r>
-    </w:p>
-    <w:p>
-      <w:pPr>
-        <w:ind w:left="1440" w:firstLine="720"/>
-      </w:pPr>
-      <w:r>
-        <w:t>L</w:t>
-      </w:r>
-      <w:r>
-        <w:t>eft justified on full, hamburger left corner when reduced</w:t>
-      </w:r>
-    </w:p>
-    <w:p>
-      <w:pPr>
-        <w:ind w:left="720" w:firstLine="720"/>
-      </w:pPr>
-      <w:r>
-        <w:t xml:space="preserve">Team logo </w:t>
-      </w:r>
-    </w:p>
-    <w:p>
-      <w:pPr>
-        <w:ind w:left="1440" w:firstLine="720"/>
-      </w:pPr>
-      <w:r>
-        <w:t>C</w:t>
-      </w:r>
-      <w:r>
-        <w:t>enter</w:t>
-      </w:r>
-      <w:r>
-        <w:t xml:space="preserve"> justified</w:t>
-      </w:r>
-    </w:p>
-    <w:p>
-      <w:pPr>
-        <w:ind w:left="720" w:firstLine="720"/>
-      </w:pPr>
-      <w:r>
-        <w:t xml:space="preserve">Donate Now button </w:t>
-      </w:r>
-    </w:p>
-    <w:p>
-      <w:pPr>
-        <w:ind w:left="1440" w:firstLine="720"/>
-      </w:pPr>
-      <w:r>
-        <w:t>R</w:t>
-      </w:r>
-      <w:r>
-        <w:t>ight justified</w:t>
-      </w:r>
-      <w:r>
-        <w:t>, l</w:t>
-      </w:r>
-      <w:r>
-        <w:t>inks to</w:t>
-      </w:r>
-      <w:r>
-        <w:t xml:space="preserve"> </w:t>
-      </w:r>
-      <w:r>
-        <w:t xml:space="preserve">CCF walk </w:t>
-      </w:r>
-      <w:r>
-        <w:t xml:space="preserve">team </w:t>
-      </w:r>
-      <w:r>
-        <w:t>fundraising page</w:t>
-      </w:r>
-    </w:p>
-    <w:p/>
-    <w:p>
-      <w:pPr>
-        <w:ind w:left="720"/>
-      </w:pPr>
-      <w:r>
-        <w:t>Photo carousel</w:t>
-      </w:r>
-    </w:p>
-    <w:p>
-      <w:pPr>
-        <w:ind w:left="720" w:firstLine="720"/>
-      </w:pPr>
-      <w:r>
-        <w:t>Stretched full width of page</w:t>
-      </w:r>
-    </w:p>
-    <w:p>
-      <w:pPr>
-        <w:ind w:left="720" w:firstLine="720"/>
-      </w:pPr>
-      <w:r>
-        <w:t>Rotating pics of annual walk team pics for 6 years done so far - include walk year on pic at bottom right</w:t>
-      </w:r>
-    </w:p>
-    <w:p/>
-    <w:p>
-      <w:pPr>
-        <w:ind w:firstLine="720"/>
-      </w:pPr>
-      <w:r>
-        <w:t>Jack's overview/story/bio</w:t>
-      </w:r>
-    </w:p>
-    <w:p>
-      <w:pPr>
-        <w:ind w:left="720" w:firstLine="720"/>
-      </w:pPr>
-      <w:r>
-        <w:t>Centered, smaller than photos above, equal margins on both sides</w:t>
-      </w:r>
-    </w:p>
-    <w:p/>
-    <w:p>
-      <w:pPr>
-        <w:ind w:firstLine="720"/>
-      </w:pPr>
-      <w:r>
-        <w:t>Static Footer (center justified and across all pages of site)</w:t>
-      </w:r>
-    </w:p>
-    <w:p>
-      <w:pPr>
-        <w:ind w:left="720" w:firstLine="720"/>
-      </w:pPr>
-      <w:r>
-        <w:t>Team logo smaller than header</w:t>
-      </w:r>
-    </w:p>
-    <w:p>
-      <w:pPr>
-        <w:ind w:left="720" w:firstLine="720"/>
-      </w:pPr>
-      <w:r>
-        <w:lastRenderedPageBreak/>
-        <w:t>Follow Us!  with linked logos for Facebook and Instagram pages/accounts</w:t>
-      </w:r>
-    </w:p>
-    <w:p>
-      <w:pPr>
-        <w:ind w:left="720" w:firstLine="720"/>
-      </w:pPr>
-      <w:r>
-        <w:t>JP's Porcelain Punishers - 3120 Creekside Drive, Louisville, KY  40241 - ______@gmail.com</w:t>
-      </w:r>
-    </w:p>
-    <w:p/>
-    <w:p>
-      <w:r>
-        <w:t>About Us</w:t>
-      </w:r>
-    </w:p>
-    <w:p>
-      <w:pPr>
-        <w:ind w:firstLine="720"/>
-      </w:pPr>
-      <w:r>
-        <w:t>JP's Porcelain Punishers</w:t>
-      </w:r>
-    </w:p>
-    <w:p>
-      <w:pPr>
-        <w:ind w:left="720" w:firstLine="720"/>
-      </w:pPr>
-      <w:r>
-        <w:t>Logo with brief overview</w:t>
-      </w:r>
-    </w:p>
-    <w:p>
-      <w:pPr>
-        <w:ind w:firstLine="720"/>
-      </w:pPr>
-      <w:r>
-        <w:t>Jack &amp; Family</w:t>
-      </w:r>
-    </w:p>
-    <w:p>
-      <w:pPr>
-        <w:ind w:left="720" w:firstLine="720"/>
-      </w:pPr>
-      <w:r>
-        <w:t>Pic (from walk?) with brief overview/story</w:t>
-      </w:r>
-    </w:p>
-    <w:p>
-      <w:pPr>
-        <w:ind w:firstLine="720"/>
-      </w:pPr>
-      <w:r>
-        <w:t>Crohn's &amp; Colitis Foundation</w:t>
-      </w:r>
-    </w:p>
-    <w:p>
-      <w:pPr>
-        <w:ind w:left="720" w:firstLine="720"/>
-      </w:pPr>
-      <w:r>
-        <w:t>Logo with brief overview w/ link to their site</w:t>
-      </w:r>
-    </w:p>
-    <w:p/>
-    <w:p>
-      <w:r>
-        <w:t>Fundraising/Events</w:t>
-      </w:r>
-    </w:p>
-    <w:p>
-      <w:pPr>
-        <w:ind w:firstLine="720"/>
-      </w:pPr>
-      <w:r>
-        <w:t xml:space="preserve">Kickball </w:t>
-      </w:r>
-      <w:proofErr w:type="spellStart"/>
-      <w:r>
-        <w:t>FUNdraiser</w:t>
-      </w:r>
-      <w:proofErr w:type="spellEnd"/>
       <w:r>
         <w:t xml:space="preserve"> (unsure whether to create separate pages for each year or just have same sections - Date/Sponsors/Pics - with info for each year within those three sections)</w:t>
       </w:r>
@@ -358,13 +308,7 @@
         <w:tab/>
       </w:r>
       <w:r>
-        <w:t>Lemonade</w:t>
-      </w:r>
-      <w:r>
-        <w:t>/Cupcake</w:t>
-      </w:r>
-      <w:r>
-        <w:t xml:space="preserve"> Stands</w:t>
+        <w:t>Lemonade/Cupcake Stands</w:t>
       </w:r>
     </w:p>
     <w:p>
@@ -408,14 +352,7 @@
         <w:ind w:left="720" w:firstLine="720"/>
       </w:pPr>
       <w:r>
-        <w:lastRenderedPageBreak/>
-        <w:t>Volunteer for Kickball and/or walk s</w:t>
-      </w:r>
-      <w:r>
-        <w:t>ign up</w:t>
-      </w:r>
-      <w:r>
-        <w:t>.</w:t>
+        <w:t>Volunteer for Kickball and/or walk sign up.</w:t>
       </w:r>
     </w:p>
     <w:p>
@@ -428,7 +365,7 @@
     </w:p>
     <w:p>
       <w:pPr>
-        <w:ind w:left="720" w:firstLine="720"/>
+        <w:ind w:left="1440"/>
       </w:pPr>
       <w:r>
         <w:t>Kickball sponsorship signup/donation – different levels/amounts plus option to download sponsorship form to fill out and mail in with check.</w:t>
@@ -459,9 +396,52 @@
       </w:r>
     </w:p>
     <w:p/>
+    <w:p>
+      <w:r>
+        <w:t xml:space="preserve">echo "# </w:t>
+      </w:r>
+      <w:proofErr w:type="spellStart"/>
+      <w:r>
+        <w:t>JPs_Porcelain_Punishers</w:t>
+      </w:r>
+      <w:proofErr w:type="spellEnd"/>
+      <w:r>
+        <w:t>" &gt;&gt; README.md</w:t>
+      </w:r>
+    </w:p>
+    <w:p>
+      <w:r>
+        <w:t xml:space="preserve">git </w:t>
+      </w:r>
+      <w:proofErr w:type="spellStart"/>
+      <w:r>
+        <w:t>init</w:t>
+      </w:r>
+      <w:proofErr w:type="spellEnd"/>
+    </w:p>
+    <w:p>
+      <w:r>
+        <w:t>git add README.md</w:t>
+      </w:r>
+    </w:p>
+    <w:p>
+      <w:r>
+        <w:t>git commit -m "first commit"</w:t>
+      </w:r>
+    </w:p>
+    <w:p>
+      <w:r>
+        <w:t>git remote add origin https://github.com/kpilbean/JPs_Porcelain_Punishers.git</w:t>
+      </w:r>
+    </w:p>
+    <w:p>
+      <w:r>
+        <w:t>git push -u origin master</w:t>
+      </w:r>
+    </w:p>
     <w:sectPr>
       <w:pgSz w:w="12240" w:h="15840"/>
-      <w:pgMar w:top="1440" w:right="1440" w:bottom="1440" w:left="1440" w:header="720" w:footer="720" w:gutter="0"/>
+      <w:pgMar w:top="720" w:right="720" w:bottom="720" w:left="720" w:header="720" w:footer="720" w:gutter="0"/>
       <w:cols w:space="720"/>
       <w:docGrid w:linePitch="360"/>
     </w:sectPr>

</xml_diff>